<commit_message>
update to Intro script
</commit_message>
<xml_diff>
--- a/Intro/Molecular epidemiology exercise.docx
+++ b/Intro/Molecular epidemiology exercise.docx
@@ -628,7 +628,57 @@
         </w:numPr>
       </w:pPr>
       <w:r>
-        <w:t>In upper right, select “Send to” -&gt; “Coding Sequence”, “</w:t>
+        <w:t xml:space="preserve">In upper right, select “Send to” -&gt; </w:t>
+      </w:r>
+    </w:p>
+    <w:p>
+      <w:pPr>
+        <w:pStyle w:val="ListParagraph"/>
+        <w:numPr>
+          <w:ilvl w:val="2"/>
+          <w:numId w:val="1"/>
+        </w:numPr>
+      </w:pPr>
+      <w:r>
+        <w:t>“Co</w:t>
+      </w:r>
+      <w:r>
+        <w:t>mplete record</w:t>
+      </w:r>
+      <w:r>
+        <w:t>”</w:t>
+      </w:r>
+      <w:r>
+        <w:t xml:space="preserve">; </w:t>
+      </w:r>
+    </w:p>
+    <w:p>
+      <w:pPr>
+        <w:pStyle w:val="ListParagraph"/>
+        <w:numPr>
+          <w:ilvl w:val="2"/>
+          <w:numId w:val="1"/>
+        </w:numPr>
+      </w:pPr>
+      <w:r>
+        <w:t xml:space="preserve">destination: “File”; </w:t>
+      </w:r>
+    </w:p>
+    <w:p>
+      <w:pPr>
+        <w:pStyle w:val="ListParagraph"/>
+        <w:numPr>
+          <w:ilvl w:val="2"/>
+          <w:numId w:val="1"/>
+        </w:numPr>
+      </w:pPr>
+      <w:bookmarkStart w:id="0" w:name="_GoBack"/>
+      <w:bookmarkEnd w:id="0"/>
+      <w:r>
+        <w:t>format:</w:t>
+      </w:r>
+      <w:r>
+        <w:t xml:space="preserve"> “</w:t>
       </w:r>
       <w:proofErr w:type="spellStart"/>
       <w:r>
@@ -648,6 +698,7 @@
         </w:numPr>
       </w:pPr>
       <w:r>
+        <w:lastRenderedPageBreak/>
         <w:t xml:space="preserve">Open and review </w:t>
       </w:r>
       <w:proofErr w:type="spellStart"/>
@@ -695,508 +746,508 @@
         </w:numPr>
       </w:pPr>
       <w:r>
+        <w:t>Filter on “DNA/RNA” (on right, “Browse by”)</w:t>
+      </w:r>
+    </w:p>
+    <w:p>
+      <w:pPr>
+        <w:pStyle w:val="ListParagraph"/>
+        <w:numPr>
+          <w:ilvl w:val="1"/>
+          <w:numId w:val="1"/>
+        </w:numPr>
+      </w:pPr>
+      <w:r>
+        <w:t>Open MAFFT aligner</w:t>
+      </w:r>
+    </w:p>
+    <w:p>
+      <w:pPr>
+        <w:pStyle w:val="ListParagraph"/>
+        <w:numPr>
+          <w:ilvl w:val="1"/>
+          <w:numId w:val="1"/>
+        </w:numPr>
+      </w:pPr>
+      <w:r>
+        <w:t xml:space="preserve">Select </w:t>
+      </w:r>
+      <w:r>
+        <w:t>“sequence.txt” file for alignment</w:t>
+      </w:r>
+    </w:p>
+    <w:p>
+      <w:pPr>
+        <w:pStyle w:val="ListParagraph"/>
+        <w:numPr>
+          <w:ilvl w:val="1"/>
+          <w:numId w:val="1"/>
+        </w:numPr>
+      </w:pPr>
+      <w:r>
+        <w:t xml:space="preserve">Change output format to </w:t>
+      </w:r>
+      <w:proofErr w:type="spellStart"/>
+      <w:r>
+        <w:t>ClustalW</w:t>
+      </w:r>
+      <w:proofErr w:type="spellEnd"/>
+    </w:p>
+    <w:p>
+      <w:pPr>
+        <w:pStyle w:val="ListParagraph"/>
+        <w:numPr>
+          <w:ilvl w:val="1"/>
+          <w:numId w:val="1"/>
+        </w:numPr>
+      </w:pPr>
+      <w:r>
+        <w:t xml:space="preserve">“Submit” </w:t>
+      </w:r>
+      <w:r>
+        <w:t xml:space="preserve"> (takes ~30 seconds)</w:t>
+      </w:r>
+    </w:p>
+    <w:p>
+      <w:pPr>
+        <w:pStyle w:val="ListParagraph"/>
+        <w:numPr>
+          <w:ilvl w:val="1"/>
+          <w:numId w:val="1"/>
+        </w:numPr>
+      </w:pPr>
+      <w:r>
+        <w:t>Review alignment—note gaps at beginning and end (dashes) and in the middle (N’s—because the sequences we input had already been aligned against a reference)</w:t>
+      </w:r>
+    </w:p>
+    <w:p>
+      <w:pPr>
+        <w:pStyle w:val="ListParagraph"/>
+        <w:numPr>
+          <w:ilvl w:val="0"/>
+          <w:numId w:val="1"/>
+        </w:numPr>
+      </w:pPr>
+      <w:r>
+        <w:t>Phylogenetic tree</w:t>
+      </w:r>
+    </w:p>
+    <w:p>
+      <w:pPr>
+        <w:pStyle w:val="ListParagraph"/>
+        <w:numPr>
+          <w:ilvl w:val="1"/>
+          <w:numId w:val="1"/>
+        </w:numPr>
+      </w:pPr>
+      <w:r>
+        <w:t>Click on “Phylogenetic Tree” button</w:t>
+      </w:r>
+    </w:p>
+    <w:p>
+      <w:pPr>
+        <w:pStyle w:val="ListParagraph"/>
+        <w:numPr>
+          <w:ilvl w:val="1"/>
+          <w:numId w:val="1"/>
+        </w:numPr>
+      </w:pPr>
+      <w:r>
+        <w:t>Look at both the “cladogram” and “real” renderings of the tree</w:t>
+      </w:r>
+    </w:p>
+    <w:p>
+      <w:pPr>
+        <w:pStyle w:val="ListParagraph"/>
+        <w:numPr>
+          <w:ilvl w:val="2"/>
+          <w:numId w:val="1"/>
+        </w:numPr>
+      </w:pPr>
+      <w:r>
+        <w:t>The cladogram shows the how the branches of the tree relate to each other without showing the actual branch lengths</w:t>
+      </w:r>
+    </w:p>
+    <w:p>
+      <w:pPr>
+        <w:pStyle w:val="ListParagraph"/>
+        <w:numPr>
+          <w:ilvl w:val="2"/>
+          <w:numId w:val="1"/>
+        </w:numPr>
+      </w:pPr>
+      <w:r>
+        <w:t>The “real” tree shows the branch lengths</w:t>
+      </w:r>
+    </w:p>
+    <w:p>
+      <w:pPr>
+        <w:pStyle w:val="ListParagraph"/>
+        <w:numPr>
+          <w:ilvl w:val="1"/>
+          <w:numId w:val="1"/>
+        </w:numPr>
+      </w:pPr>
+      <w:r>
+        <w:t>Review tree</w:t>
+      </w:r>
+    </w:p>
+    <w:p>
+      <w:pPr>
+        <w:pStyle w:val="ListParagraph"/>
+        <w:numPr>
+          <w:ilvl w:val="1"/>
+          <w:numId w:val="1"/>
+        </w:numPr>
+      </w:pPr>
+      <w:r>
+        <w:t>Note that it’s unrooted</w:t>
+      </w:r>
+    </w:p>
+    <w:p>
+      <w:pPr>
+        <w:pStyle w:val="ListParagraph"/>
+        <w:numPr>
+          <w:ilvl w:val="1"/>
+          <w:numId w:val="1"/>
+        </w:numPr>
+      </w:pPr>
+      <w:r>
+        <w:t>Click “Download phylogenetic tree and save as “</w:t>
+      </w:r>
+      <w:proofErr w:type="spellStart"/>
+      <w:r>
+        <w:t>tree.nwk</w:t>
+      </w:r>
+      <w:proofErr w:type="spellEnd"/>
+      <w:r>
+        <w:t>”</w:t>
+      </w:r>
+      <w:r>
+        <w:t xml:space="preserve"> (in MacOS, be sure to Save As </w:t>
+      </w:r>
+      <w:r>
+        <w:sym w:font="Wingdings" w:char="F0E0"/>
+      </w:r>
+      <w:r>
+        <w:t xml:space="preserve"> Page Source </w:t>
+      </w:r>
+      <w:r>
+        <w:t>[</w:t>
+      </w:r>
+      <w:r>
+        <w:t>rather than as a “Web Archive”</w:t>
+      </w:r>
+      <w:r>
+        <w:t>])</w:t>
+      </w:r>
+    </w:p>
+    <w:p>
+      <w:pPr>
+        <w:pStyle w:val="ListParagraph"/>
+        <w:numPr>
+          <w:ilvl w:val="1"/>
+          <w:numId w:val="1"/>
+        </w:numPr>
+      </w:pPr>
+      <w:r>
+        <w:t>Open “</w:t>
+      </w:r>
+      <w:proofErr w:type="spellStart"/>
+      <w:r>
+        <w:t>tree.nwk</w:t>
+      </w:r>
+      <w:proofErr w:type="spellEnd"/>
+      <w:r>
+        <w:t>”; note format—parentheses, branch lengths</w:t>
+      </w:r>
+    </w:p>
+    <w:p>
+      <w:pPr>
+        <w:pStyle w:val="ListParagraph"/>
+        <w:numPr>
+          <w:ilvl w:val="1"/>
+          <w:numId w:val="1"/>
+        </w:numPr>
+      </w:pPr>
+      <w:r>
+        <w:t>There is a clean version of this in the archive (“</w:t>
+      </w:r>
+      <w:proofErr w:type="spellStart"/>
+      <w:r>
+        <w:t>tree.clean.nwk</w:t>
+      </w:r>
+      <w:proofErr w:type="spellEnd"/>
+      <w:r>
+        <w:t>”), or this can be cleaned with three simple find/replace: “</w:t>
+      </w:r>
+      <w:proofErr w:type="spellStart"/>
+      <w:r>
+        <w:t>lcl</w:t>
+      </w:r>
+      <w:proofErr w:type="spellEnd"/>
+      <w:r>
+        <w:t xml:space="preserve">|”, “.1_”, “.2_” (replace all with </w:t>
+      </w:r>
+      <w:r>
+        <w:t>null</w:t>
+      </w:r>
+      <w:r>
+        <w:t>)</w:t>
+      </w:r>
+    </w:p>
+    <w:p>
+      <w:pPr>
+        <w:pStyle w:val="ListParagraph"/>
+        <w:numPr>
+          <w:ilvl w:val="0"/>
+          <w:numId w:val="1"/>
+        </w:numPr>
+      </w:pPr>
+      <w:r>
+        <w:t xml:space="preserve">Import into </w:t>
+      </w:r>
+      <w:proofErr w:type="spellStart"/>
+      <w:r>
+        <w:t>MicroReact</w:t>
+      </w:r>
+      <w:proofErr w:type="spellEnd"/>
+    </w:p>
+    <w:p>
+      <w:pPr>
+        <w:pStyle w:val="ListParagraph"/>
+        <w:numPr>
+          <w:ilvl w:val="1"/>
+          <w:numId w:val="1"/>
+        </w:numPr>
+      </w:pPr>
+      <w:r>
+        <w:t xml:space="preserve">For this, the participant will need two </w:t>
+      </w:r>
+      <w:r>
+        <w:t>files:</w:t>
+      </w:r>
+    </w:p>
+    <w:p>
+      <w:pPr>
+        <w:pStyle w:val="ListParagraph"/>
+        <w:numPr>
+          <w:ilvl w:val="2"/>
+          <w:numId w:val="1"/>
+        </w:numPr>
+      </w:pPr>
+      <w:r>
+        <w:t>The tree file just created (</w:t>
+      </w:r>
+      <w:proofErr w:type="spellStart"/>
+      <w:r>
+        <w:t>tree.clean.nwk</w:t>
+      </w:r>
+      <w:proofErr w:type="spellEnd"/>
+      <w:r>
+        <w:t>)</w:t>
+      </w:r>
+    </w:p>
+    <w:p>
+      <w:pPr>
+        <w:pStyle w:val="ListParagraph"/>
+        <w:numPr>
+          <w:ilvl w:val="2"/>
+          <w:numId w:val="1"/>
+        </w:numPr>
+      </w:pPr>
+      <w:r>
+        <w:t>The data file (from online archive: “grubaugh_data.csv”), which is a CSV file with some relevant data from the GenBank records.  The accession number has been labeled “Id”.</w:t>
+      </w:r>
+    </w:p>
+    <w:p>
+      <w:pPr>
+        <w:pStyle w:val="ListParagraph"/>
+        <w:numPr>
+          <w:ilvl w:val="1"/>
+          <w:numId w:val="1"/>
+        </w:numPr>
+      </w:pPr>
+      <w:r>
+        <w:t>Open microreact.org</w:t>
+      </w:r>
+      <w:r>
+        <w:t xml:space="preserve"> (if first time at site, accept cookie policy)</w:t>
+      </w:r>
+    </w:p>
+    <w:p>
+      <w:pPr>
+        <w:pStyle w:val="ListParagraph"/>
+        <w:numPr>
+          <w:ilvl w:val="1"/>
+          <w:numId w:val="1"/>
+        </w:numPr>
+      </w:pPr>
+      <w:r>
+        <w:t>Scroll down and c</w:t>
+      </w:r>
+      <w:r>
+        <w:t>lick on</w:t>
+      </w:r>
+      <w:r>
+        <w:t xml:space="preserve"> the “Upload your project” tile</w:t>
+      </w:r>
+    </w:p>
+    <w:p>
+      <w:pPr>
+        <w:pStyle w:val="ListParagraph"/>
+        <w:numPr>
+          <w:ilvl w:val="1"/>
+          <w:numId w:val="1"/>
+        </w:numPr>
+      </w:pPr>
+      <w:r>
+        <w:t>Drag the two files (“</w:t>
+      </w:r>
+      <w:proofErr w:type="spellStart"/>
+      <w:r>
+        <w:t>tree.clean.nwk</w:t>
+      </w:r>
+      <w:proofErr w:type="spellEnd"/>
+      <w:r>
+        <w:t>” and “grubaugh_data.csv”) to the web browser to create the “</w:t>
+      </w:r>
+      <w:proofErr w:type="spellStart"/>
+      <w:r>
+        <w:t>microreact</w:t>
+      </w:r>
+      <w:proofErr w:type="spellEnd"/>
+      <w:r>
+        <w:t>”</w:t>
+      </w:r>
+    </w:p>
+    <w:p>
+      <w:pPr>
+        <w:pStyle w:val="ListParagraph"/>
+        <w:numPr>
+          <w:ilvl w:val="0"/>
+          <w:numId w:val="1"/>
+        </w:numPr>
+      </w:pPr>
+      <w:r>
+        <w:t xml:space="preserve">Manipulating the tree in </w:t>
+      </w:r>
+      <w:proofErr w:type="spellStart"/>
+      <w:r>
+        <w:t>Microreact</w:t>
+      </w:r>
+      <w:proofErr w:type="spellEnd"/>
+    </w:p>
+    <w:p>
+      <w:pPr>
+        <w:pStyle w:val="ListParagraph"/>
+        <w:numPr>
+          <w:ilvl w:val="1"/>
+          <w:numId w:val="1"/>
+        </w:numPr>
+      </w:pPr>
+      <w:r>
+        <w:t>Note several aspects of tree:</w:t>
+      </w:r>
+    </w:p>
+    <w:p>
+      <w:pPr>
+        <w:pStyle w:val="ListParagraph"/>
+        <w:numPr>
+          <w:ilvl w:val="2"/>
+          <w:numId w:val="1"/>
+        </w:numPr>
+      </w:pPr>
+      <w:r>
+        <w:t>It’s unrooted</w:t>
+      </w:r>
+      <w:r>
+        <w:t xml:space="preserve"> (we’ll get back to what that means later)</w:t>
+      </w:r>
+    </w:p>
+    <w:p>
+      <w:pPr>
+        <w:pStyle w:val="ListParagraph"/>
+        <w:numPr>
+          <w:ilvl w:val="2"/>
+          <w:numId w:val="1"/>
+        </w:numPr>
+      </w:pPr>
+      <w:r>
+        <w:t>There’s a distance scale at the lower left</w:t>
+      </w:r>
+    </w:p>
+    <w:p>
+      <w:pPr>
+        <w:pStyle w:val="ListParagraph"/>
+        <w:numPr>
+          <w:ilvl w:val="2"/>
+          <w:numId w:val="1"/>
+        </w:numPr>
+      </w:pPr>
+      <w:r>
+        <w:t>How to look at distance between isolates (by following horizontal branch lengths</w:t>
+      </w:r>
+    </w:p>
+    <w:p>
+      <w:pPr>
+        <w:pStyle w:val="ListParagraph"/>
+        <w:numPr>
+          <w:ilvl w:val="2"/>
+          <w:numId w:val="1"/>
+        </w:numPr>
+      </w:pPr>
+      <w:r>
+        <w:t>Several sequences (at left are identical)</w:t>
+      </w:r>
+    </w:p>
+    <w:p>
+      <w:pPr>
+        <w:pStyle w:val="ListParagraph"/>
+        <w:numPr>
+          <w:ilvl w:val="2"/>
+          <w:numId w:val="1"/>
+        </w:numPr>
+      </w:pPr>
+      <w:r>
         <w:lastRenderedPageBreak/>
-        <w:t>Filter on “DNA/RNA” (on right, “Browse by”)</w:t>
-      </w:r>
-    </w:p>
-    <w:p>
-      <w:pPr>
-        <w:pStyle w:val="ListParagraph"/>
-        <w:numPr>
-          <w:ilvl w:val="1"/>
-          <w:numId w:val="1"/>
-        </w:numPr>
-      </w:pPr>
-      <w:r>
-        <w:t>Open MAFFT aligner</w:t>
-      </w:r>
-    </w:p>
-    <w:p>
-      <w:pPr>
-        <w:pStyle w:val="ListParagraph"/>
-        <w:numPr>
-          <w:ilvl w:val="1"/>
-          <w:numId w:val="1"/>
-        </w:numPr>
-      </w:pPr>
-      <w:r>
-        <w:t xml:space="preserve">Select </w:t>
-      </w:r>
-      <w:r>
-        <w:t>“sequence.txt” file for alignment</w:t>
-      </w:r>
-    </w:p>
-    <w:p>
-      <w:pPr>
-        <w:pStyle w:val="ListParagraph"/>
-        <w:numPr>
-          <w:ilvl w:val="1"/>
-          <w:numId w:val="1"/>
-        </w:numPr>
-      </w:pPr>
-      <w:r>
-        <w:t xml:space="preserve">Change output format to </w:t>
+        <w:t xml:space="preserve">There’s also a timeline on the bottom; the figure would include a map if we also had </w:t>
       </w:r>
       <w:proofErr w:type="spellStart"/>
       <w:r>
-        <w:t>ClustalW</w:t>
+        <w:t>lat</w:t>
       </w:r>
       <w:proofErr w:type="spellEnd"/>
-    </w:p>
-    <w:p>
-      <w:pPr>
-        <w:pStyle w:val="ListParagraph"/>
-        <w:numPr>
-          <w:ilvl w:val="1"/>
-          <w:numId w:val="1"/>
-        </w:numPr>
-      </w:pPr>
-      <w:r>
-        <w:t xml:space="preserve">“Submit” </w:t>
-      </w:r>
-      <w:r>
-        <w:t xml:space="preserve"> (takes ~30 seconds)</w:t>
-      </w:r>
-    </w:p>
-    <w:p>
-      <w:pPr>
-        <w:pStyle w:val="ListParagraph"/>
-        <w:numPr>
-          <w:ilvl w:val="1"/>
-          <w:numId w:val="1"/>
-        </w:numPr>
-      </w:pPr>
-      <w:r>
-        <w:t>Review alignment—note gaps at beginning and end (dashes) and in the middle (N’s—because the sequences we input had already been aligned against a reference)</w:t>
-      </w:r>
-    </w:p>
-    <w:p>
-      <w:pPr>
-        <w:pStyle w:val="ListParagraph"/>
-        <w:numPr>
-          <w:ilvl w:val="0"/>
-          <w:numId w:val="1"/>
-        </w:numPr>
-      </w:pPr>
-      <w:r>
-        <w:t>Phylogenetic tree</w:t>
-      </w:r>
-    </w:p>
-    <w:p>
-      <w:pPr>
-        <w:pStyle w:val="ListParagraph"/>
-        <w:numPr>
-          <w:ilvl w:val="1"/>
-          <w:numId w:val="1"/>
-        </w:numPr>
-      </w:pPr>
-      <w:r>
-        <w:t>Click on “Phylogenetic Tree” button</w:t>
-      </w:r>
-    </w:p>
-    <w:p>
-      <w:pPr>
-        <w:pStyle w:val="ListParagraph"/>
-        <w:numPr>
-          <w:ilvl w:val="1"/>
-          <w:numId w:val="1"/>
-        </w:numPr>
-      </w:pPr>
-      <w:r>
-        <w:t>Look at both the “cladogram” and “real” renderings of the tree</w:t>
-      </w:r>
-    </w:p>
-    <w:p>
-      <w:pPr>
-        <w:pStyle w:val="ListParagraph"/>
-        <w:numPr>
-          <w:ilvl w:val="2"/>
-          <w:numId w:val="1"/>
-        </w:numPr>
-      </w:pPr>
-      <w:r>
-        <w:t>The cladogram shows the how the branches of the tree relate to each other without showing the actual branch lengths</w:t>
-      </w:r>
-    </w:p>
-    <w:p>
-      <w:pPr>
-        <w:pStyle w:val="ListParagraph"/>
-        <w:numPr>
-          <w:ilvl w:val="2"/>
-          <w:numId w:val="1"/>
-        </w:numPr>
-      </w:pPr>
-      <w:r>
-        <w:t>The “real” tree shows the branch lengths</w:t>
-      </w:r>
-    </w:p>
-    <w:p>
-      <w:pPr>
-        <w:pStyle w:val="ListParagraph"/>
-        <w:numPr>
-          <w:ilvl w:val="1"/>
-          <w:numId w:val="1"/>
-        </w:numPr>
-      </w:pPr>
-      <w:r>
-        <w:t>Review tree</w:t>
-      </w:r>
-    </w:p>
-    <w:p>
-      <w:pPr>
-        <w:pStyle w:val="ListParagraph"/>
-        <w:numPr>
-          <w:ilvl w:val="1"/>
-          <w:numId w:val="1"/>
-        </w:numPr>
-      </w:pPr>
-      <w:r>
-        <w:t>Note that it’s unrooted</w:t>
-      </w:r>
-    </w:p>
-    <w:p>
-      <w:pPr>
-        <w:pStyle w:val="ListParagraph"/>
-        <w:numPr>
-          <w:ilvl w:val="1"/>
-          <w:numId w:val="1"/>
-        </w:numPr>
-      </w:pPr>
-      <w:r>
-        <w:t>Click “Download phylogenetic tree and save as “</w:t>
-      </w:r>
+      <w:r>
+        <w:t>/long data</w:t>
+      </w:r>
+    </w:p>
+    <w:p>
+      <w:pPr>
+        <w:pStyle w:val="ListParagraph"/>
+        <w:numPr>
+          <w:ilvl w:val="1"/>
+          <w:numId w:val="1"/>
+        </w:numPr>
+      </w:pPr>
+      <w:r>
+        <w:t>Manipulate the tree</w:t>
+      </w:r>
+    </w:p>
+    <w:p>
+      <w:pPr>
+        <w:pStyle w:val="ListParagraph"/>
+        <w:numPr>
+          <w:ilvl w:val="2"/>
+          <w:numId w:val="1"/>
+        </w:numPr>
+      </w:pPr>
       <w:proofErr w:type="spellStart"/>
       <w:r>
-        <w:t>tree.nwk</w:t>
+        <w:t>Reroot</w:t>
       </w:r>
       <w:proofErr w:type="spellEnd"/>
       <w:r>
-        <w:t>”</w:t>
-      </w:r>
-      <w:r>
-        <w:t xml:space="preserve"> (in MacOS, be sure to Save As </w:t>
-      </w:r>
-      <w:r>
-        <w:sym w:font="Wingdings" w:char="F0E0"/>
-      </w:r>
-      <w:r>
-        <w:t xml:space="preserve"> Page Source </w:t>
-      </w:r>
-      <w:r>
-        <w:t>[</w:t>
-      </w:r>
-      <w:r>
-        <w:t>rather than as a “Web Archive”</w:t>
-      </w:r>
-      <w:r>
-        <w:t>])</w:t>
-      </w:r>
-    </w:p>
-    <w:p>
-      <w:pPr>
-        <w:pStyle w:val="ListParagraph"/>
-        <w:numPr>
-          <w:ilvl w:val="1"/>
-          <w:numId w:val="1"/>
-        </w:numPr>
-      </w:pPr>
-      <w:r>
-        <w:t>Open “</w:t>
-      </w:r>
-      <w:proofErr w:type="spellStart"/>
-      <w:r>
-        <w:t>tree.nwk</w:t>
-      </w:r>
-      <w:proofErr w:type="spellEnd"/>
-      <w:r>
-        <w:t>”; note format—parentheses, branch lengths</w:t>
-      </w:r>
-    </w:p>
-    <w:p>
-      <w:pPr>
-        <w:pStyle w:val="ListParagraph"/>
-        <w:numPr>
-          <w:ilvl w:val="1"/>
-          <w:numId w:val="1"/>
-        </w:numPr>
-      </w:pPr>
-      <w:r>
-        <w:t>There is a clean version of this in the archive (“</w:t>
-      </w:r>
-      <w:proofErr w:type="spellStart"/>
-      <w:r>
-        <w:t>tree.clean.nwk</w:t>
-      </w:r>
-      <w:proofErr w:type="spellEnd"/>
-      <w:r>
-        <w:t>”), or this can be cleaned with three simple find/replace: “</w:t>
-      </w:r>
-      <w:proofErr w:type="spellStart"/>
-      <w:r>
-        <w:t>lcl</w:t>
-      </w:r>
-      <w:proofErr w:type="spellEnd"/>
-      <w:r>
-        <w:t xml:space="preserve">|”, “.1_”, “.2_” (replace all with </w:t>
-      </w:r>
-      <w:r>
-        <w:t>null</w:t>
-      </w:r>
-      <w:r>
-        <w:t>)</w:t>
-      </w:r>
-    </w:p>
-    <w:p>
-      <w:pPr>
-        <w:pStyle w:val="ListParagraph"/>
-        <w:numPr>
-          <w:ilvl w:val="0"/>
-          <w:numId w:val="1"/>
-        </w:numPr>
-      </w:pPr>
-      <w:r>
-        <w:t xml:space="preserve">Import into </w:t>
-      </w:r>
-      <w:proofErr w:type="spellStart"/>
-      <w:r>
-        <w:t>MicroReact</w:t>
-      </w:r>
-      <w:proofErr w:type="spellEnd"/>
-    </w:p>
-    <w:p>
-      <w:pPr>
-        <w:pStyle w:val="ListParagraph"/>
-        <w:numPr>
-          <w:ilvl w:val="1"/>
-          <w:numId w:val="1"/>
-        </w:numPr>
-      </w:pPr>
-      <w:r>
-        <w:t xml:space="preserve">For this, the participant will need two </w:t>
-      </w:r>
-      <w:r>
-        <w:t>files:</w:t>
-      </w:r>
-    </w:p>
-    <w:p>
-      <w:pPr>
-        <w:pStyle w:val="ListParagraph"/>
-        <w:numPr>
-          <w:ilvl w:val="2"/>
-          <w:numId w:val="1"/>
-        </w:numPr>
-      </w:pPr>
-      <w:r>
-        <w:t>The tree file just created (</w:t>
-      </w:r>
-      <w:proofErr w:type="spellStart"/>
-      <w:r>
-        <w:t>tree.clean.nwk</w:t>
-      </w:r>
-      <w:proofErr w:type="spellEnd"/>
-      <w:r>
-        <w:t>)</w:t>
-      </w:r>
-    </w:p>
-    <w:p>
-      <w:pPr>
-        <w:pStyle w:val="ListParagraph"/>
-        <w:numPr>
-          <w:ilvl w:val="2"/>
-          <w:numId w:val="1"/>
-        </w:numPr>
-      </w:pPr>
-      <w:r>
-        <w:t>The data file (from online archive: “grubaugh_data.csv”), which is a CSV file with some relevant data from the GenBank records.  The accession number has been labeled “Id”.</w:t>
-      </w:r>
-    </w:p>
-    <w:p>
-      <w:pPr>
-        <w:pStyle w:val="ListParagraph"/>
-        <w:numPr>
-          <w:ilvl w:val="1"/>
-          <w:numId w:val="1"/>
-        </w:numPr>
-      </w:pPr>
-      <w:r>
-        <w:t>Open microreact.org</w:t>
-      </w:r>
-      <w:r>
-        <w:t xml:space="preserve"> (if first time at site, accept cookie policy)</w:t>
-      </w:r>
-    </w:p>
-    <w:p>
-      <w:pPr>
-        <w:pStyle w:val="ListParagraph"/>
-        <w:numPr>
-          <w:ilvl w:val="1"/>
-          <w:numId w:val="1"/>
-        </w:numPr>
-      </w:pPr>
-      <w:r>
-        <w:t>Scroll down and c</w:t>
-      </w:r>
-      <w:r>
-        <w:t>lick on</w:t>
-      </w:r>
-      <w:r>
-        <w:t xml:space="preserve"> the “Upload your project” tile</w:t>
-      </w:r>
-    </w:p>
-    <w:p>
-      <w:pPr>
-        <w:pStyle w:val="ListParagraph"/>
-        <w:numPr>
-          <w:ilvl w:val="1"/>
-          <w:numId w:val="1"/>
-        </w:numPr>
-      </w:pPr>
-      <w:r>
-        <w:t>Drag the two files (“</w:t>
-      </w:r>
-      <w:proofErr w:type="spellStart"/>
-      <w:r>
-        <w:t>tree.clean.nwk</w:t>
-      </w:r>
-      <w:proofErr w:type="spellEnd"/>
-      <w:r>
-        <w:t>” and “grubaugh_data.csv”) to the web browser to create the “</w:t>
-      </w:r>
-      <w:proofErr w:type="spellStart"/>
-      <w:r>
-        <w:t>microreact</w:t>
-      </w:r>
-      <w:proofErr w:type="spellEnd"/>
-      <w:r>
-        <w:t>”</w:t>
-      </w:r>
-    </w:p>
-    <w:p>
-      <w:pPr>
-        <w:pStyle w:val="ListParagraph"/>
-        <w:numPr>
-          <w:ilvl w:val="0"/>
-          <w:numId w:val="1"/>
-        </w:numPr>
-      </w:pPr>
-      <w:r>
-        <w:t xml:space="preserve">Manipulating the tree in </w:t>
-      </w:r>
-      <w:proofErr w:type="spellStart"/>
-      <w:r>
-        <w:t>Microreact</w:t>
-      </w:r>
-      <w:proofErr w:type="spellEnd"/>
-    </w:p>
-    <w:p>
-      <w:pPr>
-        <w:pStyle w:val="ListParagraph"/>
-        <w:numPr>
-          <w:ilvl w:val="1"/>
-          <w:numId w:val="1"/>
-        </w:numPr>
-      </w:pPr>
-      <w:r>
-        <w:t>Note several aspects of tree:</w:t>
-      </w:r>
-    </w:p>
-    <w:p>
-      <w:pPr>
-        <w:pStyle w:val="ListParagraph"/>
-        <w:numPr>
-          <w:ilvl w:val="2"/>
-          <w:numId w:val="1"/>
-        </w:numPr>
-      </w:pPr>
-      <w:r>
-        <w:t>It’s unrooted</w:t>
-      </w:r>
-      <w:r>
-        <w:t xml:space="preserve"> (we’ll get back to what that means later)</w:t>
-      </w:r>
-    </w:p>
-    <w:p>
-      <w:pPr>
-        <w:pStyle w:val="ListParagraph"/>
-        <w:numPr>
-          <w:ilvl w:val="2"/>
-          <w:numId w:val="1"/>
-        </w:numPr>
-      </w:pPr>
-      <w:r>
-        <w:t>There’s a distance scale at the lower left</w:t>
-      </w:r>
-    </w:p>
-    <w:p>
-      <w:pPr>
-        <w:pStyle w:val="ListParagraph"/>
-        <w:numPr>
-          <w:ilvl w:val="2"/>
-          <w:numId w:val="1"/>
-        </w:numPr>
-      </w:pPr>
-      <w:r>
-        <w:t>How to look at distance between isolates (by following horizontal branch lengths</w:t>
-      </w:r>
-    </w:p>
-    <w:p>
-      <w:pPr>
-        <w:pStyle w:val="ListParagraph"/>
-        <w:numPr>
-          <w:ilvl w:val="2"/>
-          <w:numId w:val="1"/>
-        </w:numPr>
-      </w:pPr>
-      <w:r>
-        <w:t>Several sequences (at left are identical)</w:t>
-      </w:r>
-    </w:p>
-    <w:p>
-      <w:pPr>
-        <w:pStyle w:val="ListParagraph"/>
-        <w:numPr>
-          <w:ilvl w:val="2"/>
-          <w:numId w:val="1"/>
-        </w:numPr>
-      </w:pPr>
-      <w:r>
-        <w:t xml:space="preserve">There’s also a timeline on the bottom; the figure would include a map if we also had </w:t>
-      </w:r>
-      <w:proofErr w:type="spellStart"/>
-      <w:r>
-        <w:t>lat</w:t>
-      </w:r>
-      <w:proofErr w:type="spellEnd"/>
-      <w:r>
-        <w:t>/long data</w:t>
-      </w:r>
-    </w:p>
-    <w:p>
-      <w:pPr>
-        <w:pStyle w:val="ListParagraph"/>
-        <w:numPr>
-          <w:ilvl w:val="1"/>
-          <w:numId w:val="1"/>
-        </w:numPr>
-      </w:pPr>
-      <w:r>
-        <w:t>Manipulate the tree</w:t>
-      </w:r>
-    </w:p>
-    <w:p>
-      <w:pPr>
-        <w:pStyle w:val="ListParagraph"/>
-        <w:numPr>
-          <w:ilvl w:val="2"/>
-          <w:numId w:val="1"/>
-        </w:numPr>
-      </w:pPr>
-      <w:proofErr w:type="spellStart"/>
-      <w:r>
-        <w:t>Reroot</w:t>
-      </w:r>
-      <w:proofErr w:type="spellEnd"/>
-      <w:r>
         <w:t xml:space="preserve"> the tree in the middle</w:t>
       </w:r>
     </w:p>
@@ -1233,7 +1284,6 @@
         </w:numPr>
       </w:pPr>
       <w:r>
-        <w:lastRenderedPageBreak/>
         <w:t>Circular</w:t>
       </w:r>
     </w:p>
@@ -1657,6 +1707,7 @@
         </w:numPr>
       </w:pPr>
       <w:r>
+        <w:lastRenderedPageBreak/>
         <w:t>Turn off map (</w:t>
       </w:r>
       <w:r>
@@ -1717,7 +1768,6 @@
         </w:numPr>
       </w:pPr>
       <w:r>
-        <w:lastRenderedPageBreak/>
         <w:t xml:space="preserve">Select a few metadata variables: Sample, </w:t>
       </w:r>
       <w:r>
@@ -1743,8 +1793,6 @@
       <w:r>
         <w:t>Close the metadata block menu</w:t>
       </w:r>
-      <w:bookmarkStart w:id="0" w:name="_GoBack"/>
-      <w:bookmarkEnd w:id="0"/>
     </w:p>
     <w:p>
       <w:pPr>
@@ -3113,7 +3161,7 @@
 </file>
 
 <file path=customXml/itemProps1.xml><?xml version="1.0" encoding="utf-8"?>
-<ds:datastoreItem xmlns:ds="http://schemas.openxmlformats.org/officeDocument/2006/customXml" ds:itemID="{7A710D54-060D-1445-9D05-396BE235B134}">
+<ds:datastoreItem xmlns:ds="http://schemas.openxmlformats.org/officeDocument/2006/customXml" ds:itemID="{00D71DC0-50B8-E149-936D-E954F0A3B7AC}">
   <ds:schemaRefs>
     <ds:schemaRef ds:uri="http://schemas.openxmlformats.org/officeDocument/2006/bibliography"/>
   </ds:schemaRefs>

</xml_diff>